<commit_message>
Cambios realizado por Grupo-1 V08
</commit_message>
<xml_diff>
--- a/GRUPO_1/AVANCE_1/Proyecto_Herramientas_Desarrollo_v07.docx
+++ b/GRUPO_1/AVANCE_1/Proyecto_Herramientas_Desarrollo_v07.docx
@@ -121,36 +121,18 @@
         <w:rPr>
           <w:rStyle w:val="Textoennegrita"/>
           <w:rFonts w:ascii="Arial" w:hAnsi="Arial" w:cs="Arial"/>
-          <w:sz w:val="24"/>
-          <w:szCs w:val="24"/>
+          <w:sz w:val="28"/>
+          <w:szCs w:val="28"/>
         </w:rPr>
       </w:pPr>
       <w:r>
         <w:rPr>
           <w:rStyle w:val="Textoennegrita"/>
           <w:rFonts w:ascii="Arial" w:hAnsi="Arial" w:cs="Arial"/>
-          <w:sz w:val="24"/>
-          <w:szCs w:val="24"/>
-        </w:rPr>
-        <w:t>“PLATAFORMA WEB PARA LA OPTIMIZACIÓN EN LA BÚSQUEDA DE VIAJES</w:t>
-      </w:r>
-      <w:r>
-        <w:rPr>
-          <w:rStyle w:val="Textoennegrita"/>
-          <w:rFonts w:ascii="Arial" w:hAnsi="Arial" w:cs="Arial"/>
-          <w:sz w:val="24"/>
-          <w:szCs w:val="24"/>
-        </w:rPr>
-        <w:t xml:space="preserve"> </w:t>
-      </w:r>
-      <w:r>
-        <w:rPr>
-          <w:rStyle w:val="Textoennegrita"/>
-          <w:rFonts w:ascii="Arial" w:hAnsi="Arial" w:cs="Arial"/>
-          <w:sz w:val="24"/>
-          <w:szCs w:val="24"/>
-        </w:rPr>
-        <w:t>COLABORATIVOS AFINES EN PERÚ 2025”</w:t>
+          <w:sz w:val="28"/>
+          <w:szCs w:val="28"/>
+        </w:rPr>
+        <w:t>“PLATAFORMA WEB PARA LA OPTIMIZACIÓN EN LA BÚSQUEDA DE VIAJES COLABORATIVOS AFINES EN PERÚ 2025”</w:t>
       </w:r>
     </w:p>
     <w:p>
@@ -221,29 +203,7 @@
           <w:sz w:val="24"/>
           <w:szCs w:val="24"/>
         </w:rPr>
-        <w:t xml:space="preserve">Chávez Córdova, </w:t>
-      </w:r>
-      <w:proofErr w:type="spellStart"/>
-      <w:r>
-        <w:rPr>
-          <w:rFonts w:ascii="Arial" w:hAnsi="Arial" w:cs="Arial"/>
-          <w:b/>
-          <w:color w:val="000000"/>
-          <w:sz w:val="24"/>
-          <w:szCs w:val="24"/>
-        </w:rPr>
-        <w:t>Luismi</w:t>
-      </w:r>
-      <w:proofErr w:type="spellEnd"/>
-      <w:r>
-        <w:rPr>
-          <w:rFonts w:ascii="Arial" w:hAnsi="Arial" w:cs="Arial"/>
-          <w:b/>
-          <w:color w:val="000000"/>
-          <w:sz w:val="24"/>
-          <w:szCs w:val="24"/>
-        </w:rPr>
-        <w:t xml:space="preserve"> Paolo (</w:t>
+        <w:t>Chávez Córdova, Luismi Paolo (</w:t>
       </w:r>
       <w:r>
         <w:rPr>
@@ -337,29 +297,7 @@
           <w:sz w:val="24"/>
           <w:szCs w:val="24"/>
         </w:rPr>
-        <w:t xml:space="preserve">Valladolid Ramos, </w:t>
-      </w:r>
-      <w:proofErr w:type="spellStart"/>
-      <w:r>
-        <w:rPr>
-          <w:rFonts w:ascii="Arial" w:hAnsi="Arial" w:cs="Arial"/>
-          <w:b/>
-          <w:color w:val="000000"/>
-          <w:sz w:val="24"/>
-          <w:szCs w:val="24"/>
-        </w:rPr>
-        <w:t>Josluy</w:t>
-      </w:r>
-      <w:proofErr w:type="spellEnd"/>
-      <w:r>
-        <w:rPr>
-          <w:rFonts w:ascii="Arial" w:hAnsi="Arial" w:cs="Arial"/>
-          <w:b/>
-          <w:color w:val="000000"/>
-          <w:sz w:val="24"/>
-          <w:szCs w:val="24"/>
-        </w:rPr>
-        <w:t xml:space="preserve"> Anderson (</w:t>
+        <w:t>Valladolid Ramos, Josluy Anderson (</w:t>
       </w:r>
       <w:hyperlink r:id="rId9" w:history="1">
         <w:r>
@@ -1661,7 +1599,23 @@
             <w:rFonts w:ascii="Arial" w:hAnsi="Arial" w:cs="Arial"/>
             <w:noProof/>
           </w:rPr>
-          <w:t>Viajes</w:t>
+          <w:t>V</w:t>
+        </w:r>
+        <w:r>
+          <w:rPr>
+            <w:rStyle w:val="Hipervnculo"/>
+            <w:rFonts w:ascii="Arial" w:hAnsi="Arial" w:cs="Arial"/>
+            <w:noProof/>
+          </w:rPr>
+          <w:t>i</w:t>
+        </w:r>
+        <w:r>
+          <w:rPr>
+            <w:rStyle w:val="Hipervnculo"/>
+            <w:rFonts w:ascii="Arial" w:hAnsi="Arial" w:cs="Arial"/>
+            <w:noProof/>
+          </w:rPr>
+          <w:t>ajes</w:t>
         </w:r>
         <w:r>
           <w:rPr>
@@ -4844,21 +4798,7 @@
         <w:rPr>
           <w:rFonts w:ascii="Arial" w:hAnsi="Arial" w:cs="Arial"/>
         </w:rPr>
-        <w:t xml:space="preserve">En el caso de Perú, el problema se está notando con más fuerza. Es cierto que el turismo interno viene creciendo de manera constante, sobre todo gracias a jóvenes universitarios y profesionales que están buscando opciones más económicas y, a la vez, experiencias sociales que los enriquezcan. Pero la organización de viajes colaborativos todavía se sigue haciendo en espacios informales, como grupos de Facebook, WhatsApp o </w:t>
-      </w:r>
-      <w:proofErr w:type="spellStart"/>
-      <w:r>
-        <w:rPr>
-          <w:rFonts w:ascii="Arial" w:hAnsi="Arial" w:cs="Arial"/>
-        </w:rPr>
-        <w:t>Telegram</w:t>
-      </w:r>
-      <w:proofErr w:type="spellEnd"/>
-      <w:r>
-        <w:rPr>
-          <w:rFonts w:ascii="Arial" w:hAnsi="Arial" w:cs="Arial"/>
-        </w:rPr>
-        <w:t>.</w:t>
+        <w:t>En el caso de Perú, el problema se está notando con más fuerza. Es cierto que el turismo interno viene creciendo de manera constante, sobre todo gracias a jóvenes universitarios y profesionales que están buscando opciones más económicas y, a la vez, experiencias sociales que los enriquezcan. Pero la organización de viajes colaborativos todavía se sigue haciendo en espacios informales, como grupos de Facebook, WhatsApp o Telegram.</w:t>
       </w:r>
       <w:r>
         <w:rPr>
@@ -5158,49 +5098,7 @@
         <w:rPr>
           <w:rFonts w:ascii="Arial" w:hAnsi="Arial" w:cs="Arial"/>
         </w:rPr>
-        <w:t>Tal como señala Silva (2023) en su investigación llamada “Diseño y desarrollo de una aplicación web para la gestión de paquetes turísticos de la agencia de viajes Destinos Perú de la ciudad de Lima en el 2021”, se estuvo aplicando una metodología de tipo tecnológica basada en el RUP (</w:t>
-      </w:r>
-      <w:proofErr w:type="spellStart"/>
-      <w:r>
-        <w:rPr>
-          <w:rFonts w:ascii="Arial" w:hAnsi="Arial" w:cs="Arial"/>
-        </w:rPr>
-        <w:t>Rational</w:t>
-      </w:r>
-      <w:proofErr w:type="spellEnd"/>
-      <w:r>
-        <w:rPr>
-          <w:rFonts w:ascii="Arial" w:hAnsi="Arial" w:cs="Arial"/>
-        </w:rPr>
-        <w:t xml:space="preserve"> </w:t>
-      </w:r>
-      <w:proofErr w:type="spellStart"/>
-      <w:r>
-        <w:rPr>
-          <w:rFonts w:ascii="Arial" w:hAnsi="Arial" w:cs="Arial"/>
-        </w:rPr>
-        <w:t>Unified</w:t>
-      </w:r>
-      <w:proofErr w:type="spellEnd"/>
-      <w:r>
-        <w:rPr>
-          <w:rFonts w:ascii="Arial" w:hAnsi="Arial" w:cs="Arial"/>
-        </w:rPr>
-        <w:t xml:space="preserve"> </w:t>
-      </w:r>
-      <w:proofErr w:type="spellStart"/>
-      <w:r>
-        <w:rPr>
-          <w:rFonts w:ascii="Arial" w:hAnsi="Arial" w:cs="Arial"/>
-        </w:rPr>
-        <w:t>Process</w:t>
-      </w:r>
-      <w:proofErr w:type="spellEnd"/>
-      <w:r>
-        <w:rPr>
-          <w:rFonts w:ascii="Arial" w:hAnsi="Arial" w:cs="Arial"/>
-        </w:rPr>
-        <w:t>). Esta fue complementada con un cuestionario de usabilidad S.U.S., que se aplicó a 10 trabajadores de la empresa. Los resultados fueron mostrando que la aplicación alcanzó un nivel de usabilidad aceptable, con una calificación de 71 en la escala. Finalmente, el autor fue concluyendo que la aplicación web se implementó de manera satisfactoria y que está facilitando la gestión de los paquetes turísticos dentro de la agencia.</w:t>
+        <w:t>Tal como señala Silva (2023) en su investigación llamada “Diseño y desarrollo de una aplicación web para la gestión de paquetes turísticos de la agencia de viajes Destinos Perú de la ciudad de Lima en el 2021”, se estuvo aplicando una metodología de tipo tecnológica basada en el RUP (Rational Unified Process). Esta fue complementada con un cuestionario de usabilidad S.U.S., que se aplicó a 10 trabajadores de la empresa. Los resultados fueron mostrando que la aplicación alcanzó un nivel de usabilidad aceptable, con una calificación de 71 en la escala. Finalmente, el autor fue concluyendo que la aplicación web se implementó de manera satisfactoria y que está facilitando la gestión de los paquetes turísticos dentro de la agencia.</w:t>
       </w:r>
       <w:sdt>
         <w:sdtPr>
@@ -5264,35 +5162,7 @@
         <w:rPr>
           <w:rFonts w:ascii="Arial" w:hAnsi="Arial" w:cs="Arial"/>
         </w:rPr>
-        <w:t>Como explica Cuellar Silva (2023) en su investigación titulada “Plataforma web colaborativa ‘</w:t>
-      </w:r>
-      <w:proofErr w:type="spellStart"/>
-      <w:r>
-        <w:rPr>
-          <w:rFonts w:ascii="Arial" w:hAnsi="Arial" w:cs="Arial"/>
-        </w:rPr>
-        <w:t>Gosanjitur</w:t>
-      </w:r>
-      <w:proofErr w:type="spellEnd"/>
-      <w:r>
-        <w:rPr>
-          <w:rFonts w:ascii="Arial" w:hAnsi="Arial" w:cs="Arial"/>
-        </w:rPr>
-        <w:t>’ para la promoción turística en el Distrito de San Jerónimo”, se estuvo aplicando la metodología OOHDM (Metodología de Diseño Hipermedia Orientada a Objetos), la cual permite ir desarrollando presentaciones multimedia adaptadas para la web. Los resultados fueron mostrando que esta plataforma logra centralizar la información sobre eventos festivos y destinos turísticos, además de mejorar los itinerarios de viaje de los visitantes y aportar al fortalecimiento cultural y económico del distrito. Finalmente, el autor fue concluyendo que “</w:t>
-      </w:r>
-      <w:proofErr w:type="spellStart"/>
-      <w:r>
-        <w:rPr>
-          <w:rFonts w:ascii="Arial" w:hAnsi="Arial" w:cs="Arial"/>
-        </w:rPr>
-        <w:t>Gosanjitur</w:t>
-      </w:r>
-      <w:proofErr w:type="spellEnd"/>
-      <w:r>
-        <w:rPr>
-          <w:rFonts w:ascii="Arial" w:hAnsi="Arial" w:cs="Arial"/>
-        </w:rPr>
-        <w:t>” está facilitando la promoción turística y el desarrollo local en San Jerónimo.</w:t>
+        <w:t>Como explica Cuellar Silva (2023) en su investigación titulada “Plataforma web colaborativa ‘Gosanjitur’ para la promoción turística en el Distrito de San Jerónimo”, se estuvo aplicando la metodología OOHDM (Metodología de Diseño Hipermedia Orientada a Objetos), la cual permite ir desarrollando presentaciones multimedia adaptadas para la web. Los resultados fueron mostrando que esta plataforma logra centralizar la información sobre eventos festivos y destinos turísticos, además de mejorar los itinerarios de viaje de los visitantes y aportar al fortalecimiento cultural y económico del distrito. Finalmente, el autor fue concluyendo que “Gosanjitur” está facilitando la promoción turística y el desarrollo local en San Jerónimo.</w:t>
       </w:r>
       <w:sdt>
         <w:sdtPr>
@@ -5368,39 +5238,7 @@
           <w:rFonts w:ascii="Arial" w:hAnsi="Arial" w:cs="Arial"/>
           <w:lang w:val="es-MX"/>
         </w:rPr>
-        <w:t xml:space="preserve">Tal como mencionan Madrid Pozo et al. (2023) en su investigación llamada “Modelo </w:t>
-      </w:r>
-      <w:proofErr w:type="spellStart"/>
-      <w:r>
-        <w:rPr>
-          <w:rFonts w:ascii="Arial" w:hAnsi="Arial" w:cs="Arial"/>
-          <w:lang w:val="es-MX"/>
-        </w:rPr>
-        <w:t>ProLab</w:t>
-      </w:r>
-      <w:proofErr w:type="spellEnd"/>
-      <w:r>
-        <w:rPr>
-          <w:rFonts w:ascii="Arial" w:hAnsi="Arial" w:cs="Arial"/>
-          <w:lang w:val="es-MX"/>
-        </w:rPr>
-        <w:t>: Plataforma Digital que Promueve el Turismo Sostenible ‘</w:t>
-      </w:r>
-      <w:proofErr w:type="spellStart"/>
-      <w:r>
-        <w:rPr>
-          <w:rFonts w:ascii="Arial" w:hAnsi="Arial" w:cs="Arial"/>
-          <w:lang w:val="es-MX"/>
-        </w:rPr>
-        <w:t>Tinkuy</w:t>
-      </w:r>
-      <w:proofErr w:type="spellEnd"/>
-      <w:r>
-        <w:rPr>
-          <w:rFonts w:ascii="Arial" w:hAnsi="Arial" w:cs="Arial"/>
-          <w:lang w:val="es-MX"/>
-        </w:rPr>
-        <w:t xml:space="preserve"> Perú’”, se estuvo aplicando una metodología basada en el diseño de un modelo de negocio digital orientado al turismo sostenible. A esto se sumaron pruebas de deseabilidad con </w:t>
+        <w:t xml:space="preserve">Tal como mencionan Madrid Pozo et al. (2023) en su investigación llamada “Modelo ProLab: Plataforma Digital que Promueve el Turismo Sostenible ‘Tinkuy Perú’”, se estuvo aplicando una metodología basada en el diseño de un modelo de negocio digital orientado al turismo sostenible. A esto se sumaron pruebas de deseabilidad con </w:t>
       </w:r>
       <w:r>
         <w:rPr>
@@ -5408,39 +5246,7 @@
           <w:lang w:val="es-MX"/>
         </w:rPr>
         <w:lastRenderedPageBreak/>
-        <w:t xml:space="preserve">emprendedores y turistas, además de la validación de hipótesis relacionadas con la creación de rutas personalizadas, las reservas y los pagos. Los resultados fueron mostrando que </w:t>
-      </w:r>
-      <w:proofErr w:type="spellStart"/>
-      <w:r>
-        <w:rPr>
-          <w:rFonts w:ascii="Arial" w:hAnsi="Arial" w:cs="Arial"/>
-          <w:lang w:val="es-MX"/>
-        </w:rPr>
-        <w:t>Tinkuy</w:t>
-      </w:r>
-      <w:proofErr w:type="spellEnd"/>
-      <w:r>
-        <w:rPr>
-          <w:rFonts w:ascii="Arial" w:hAnsi="Arial" w:cs="Arial"/>
-          <w:lang w:val="es-MX"/>
-        </w:rPr>
-        <w:t xml:space="preserve"> Perú permite a los usuarios ir creando sus propias rutas, reservar y pagar servicios turísticos de manera exitosa, alcanzando un alto nivel de satisfacción (NPS 97) y una clara disposición a pagar comisiones. Todo esto demuestra que la plataforma es económicamente viable y sostenible. Finalmente, los autores fueron concluyendo que </w:t>
-      </w:r>
-      <w:proofErr w:type="spellStart"/>
-      <w:r>
-        <w:rPr>
-          <w:rFonts w:ascii="Arial" w:hAnsi="Arial" w:cs="Arial"/>
-          <w:lang w:val="es-MX"/>
-        </w:rPr>
-        <w:t>Tinkuy</w:t>
-      </w:r>
-      <w:proofErr w:type="spellEnd"/>
-      <w:r>
-        <w:rPr>
-          <w:rFonts w:ascii="Arial" w:hAnsi="Arial" w:cs="Arial"/>
-          <w:lang w:val="es-MX"/>
-        </w:rPr>
-        <w:t xml:space="preserve"> Perú está promoviendo un turismo sostenible y conectando de forma eficiente a emprendedores con turistas. </w:t>
+        <w:t xml:space="preserve">emprendedores y turistas, además de la validación de hipótesis relacionadas con la creación de rutas personalizadas, las reservas y los pagos. Los resultados fueron mostrando que Tinkuy Perú permite a los usuarios ir creando sus propias rutas, reservar y pagar servicios turísticos de manera exitosa, alcanzando un alto nivel de satisfacción (NPS 97) y una clara disposición a pagar comisiones. Todo esto demuestra que la plataforma es económicamente viable y sostenible. Finalmente, los autores fueron concluyendo que Tinkuy Perú está promoviendo un turismo sostenible y conectando de forma eficiente a emprendedores con turistas. </w:t>
       </w:r>
       <w:sdt>
         <w:sdtPr>
@@ -5505,23 +5311,7 @@
           <w:rFonts w:ascii="Arial" w:hAnsi="Arial" w:cs="Arial"/>
           <w:lang w:val="es-MX"/>
         </w:rPr>
-        <w:t xml:space="preserve">Conforme a lo que señalan Seminario </w:t>
-      </w:r>
-      <w:proofErr w:type="spellStart"/>
-      <w:r>
-        <w:rPr>
-          <w:rFonts w:ascii="Arial" w:hAnsi="Arial" w:cs="Arial"/>
-          <w:lang w:val="es-MX"/>
-        </w:rPr>
-        <w:t>Tomasini</w:t>
-      </w:r>
-      <w:proofErr w:type="spellEnd"/>
-      <w:r>
-        <w:rPr>
-          <w:rFonts w:ascii="Arial" w:hAnsi="Arial" w:cs="Arial"/>
-          <w:lang w:val="es-MX"/>
-        </w:rPr>
-        <w:t xml:space="preserve"> et al. (2021) en su investigación titulada “Diseño de una aplicación de recorridos turísticos para las ciudades de Lima, Ica, Cuzco, Piura y Junín”, se estuvo aplicando una metodología que combinó investigación de mercado, análisis de sistemas, definición de requisitos funcionales y no funcionales, además del diseño de la interfaz de usuario tomando en cuenta tanto las preferencias de los propios usuarios como las recomendaciones de expertos. Los resultados fueron mostrando que la aplicación puede ir guiando a los turistas en recorridos por las principales ciudades, al mismo tiempo que ofrece reseñas históricas y funciona como una plataforma publicitaria de bajo costo para pequeños negocios, lo que la hace económicamente viable. Finalmente, los autores fueron concluyendo que la aplicación está facilitando el turismo y generando valor tanto para los viajeros como para los negocios locales. </w:t>
+        <w:t xml:space="preserve">Conforme a lo que señalan Seminario Tomasini et al. (2021) en su investigación titulada “Diseño de una aplicación de recorridos turísticos para las ciudades de Lima, Ica, Cuzco, Piura y Junín”, se estuvo aplicando una metodología que combinó investigación de mercado, análisis de sistemas, definición de requisitos funcionales y no funcionales, además del diseño de la interfaz de usuario tomando en cuenta tanto las preferencias de los propios usuarios como las recomendaciones de expertos. Los resultados fueron mostrando que la aplicación puede ir guiando a los turistas en recorridos por las principales ciudades, al mismo tiempo que ofrece reseñas históricas y funciona como una plataforma publicitaria de bajo costo para pequeños negocios, lo que la hace económicamente viable. Finalmente, los autores fueron concluyendo que la aplicación está facilitando el turismo y generando valor tanto para los viajeros como para los negocios locales. </w:t>
       </w:r>
       <w:sdt>
         <w:sdtPr>
@@ -5594,23 +5384,7 @@
           <w:lang w:val="es-MX"/>
         </w:rPr>
         <w:lastRenderedPageBreak/>
-        <w:t xml:space="preserve">implementar </w:t>
-      </w:r>
-      <w:proofErr w:type="spellStart"/>
-      <w:r>
-        <w:rPr>
-          <w:rFonts w:ascii="Arial" w:hAnsi="Arial" w:cs="Arial"/>
-          <w:lang w:val="es-MX"/>
-        </w:rPr>
-        <w:t>AddVenture</w:t>
-      </w:r>
-      <w:proofErr w:type="spellEnd"/>
-      <w:r>
-        <w:rPr>
-          <w:rFonts w:ascii="Arial" w:hAnsi="Arial" w:cs="Arial"/>
-          <w:lang w:val="es-MX"/>
-        </w:rPr>
-        <w:t xml:space="preserve"> como una propuesta innovadora que apunte a los viajes colaborativos en el Perú hacia el 2025.</w:t>
+        <w:t>implementar AddVenture como una propuesta innovadora que apunte a los viajes colaborativos en el Perú hacia el 2025.</w:t>
       </w:r>
     </w:p>
     <w:p>
@@ -5723,39 +5497,7 @@
           <w:rFonts w:ascii="Arial" w:hAnsi="Arial" w:cs="Arial"/>
           <w:lang w:val="es-MX"/>
         </w:rPr>
-        <w:t xml:space="preserve"> acuerdo con la Mozilla </w:t>
-      </w:r>
-      <w:proofErr w:type="spellStart"/>
-      <w:r>
-        <w:rPr>
-          <w:rFonts w:ascii="Arial" w:hAnsi="Arial" w:cs="Arial"/>
-          <w:lang w:val="es-MX"/>
-        </w:rPr>
-        <w:t>Developer</w:t>
-      </w:r>
-      <w:proofErr w:type="spellEnd"/>
-      <w:r>
-        <w:rPr>
-          <w:rFonts w:ascii="Arial" w:hAnsi="Arial" w:cs="Arial"/>
-          <w:lang w:val="es-MX"/>
-        </w:rPr>
-        <w:t xml:space="preserve"> Network (MDN), la </w:t>
-      </w:r>
-      <w:proofErr w:type="spellStart"/>
-      <w:r>
-        <w:rPr>
-          <w:rFonts w:ascii="Arial" w:hAnsi="Arial" w:cs="Arial"/>
-          <w:lang w:val="es-MX"/>
-        </w:rPr>
-        <w:t>World</w:t>
-      </w:r>
-      <w:proofErr w:type="spellEnd"/>
-      <w:r>
-        <w:rPr>
-          <w:rFonts w:ascii="Arial" w:hAnsi="Arial" w:cs="Arial"/>
-          <w:lang w:val="es-MX"/>
-        </w:rPr>
-        <w:t xml:space="preserve"> Wide Web</w:t>
+        <w:t xml:space="preserve"> acuerdo con la Mozilla Developer Network (MDN), la World Wide Web</w:t>
       </w:r>
       <w:r>
         <w:rPr>
@@ -5783,71 +5525,7 @@
           <w:rFonts w:ascii="Arial" w:hAnsi="Arial" w:cs="Arial"/>
           <w:lang w:val="es-MX"/>
         </w:rPr>
-        <w:t xml:space="preserve">es un sistema de información en el que los documentos y otros recursos están siendo identificados por </w:t>
-      </w:r>
-      <w:proofErr w:type="spellStart"/>
-      <w:r>
-        <w:rPr>
-          <w:rFonts w:ascii="Arial" w:hAnsi="Arial" w:cs="Arial"/>
-          <w:lang w:val="es-MX"/>
-        </w:rPr>
-        <w:t>Uniform</w:t>
-      </w:r>
-      <w:proofErr w:type="spellEnd"/>
-      <w:r>
-        <w:rPr>
-          <w:rFonts w:ascii="Arial" w:hAnsi="Arial" w:cs="Arial"/>
-          <w:lang w:val="es-MX"/>
-        </w:rPr>
-        <w:t xml:space="preserve"> </w:t>
-      </w:r>
-      <w:proofErr w:type="spellStart"/>
-      <w:r>
-        <w:rPr>
-          <w:rFonts w:ascii="Arial" w:hAnsi="Arial" w:cs="Arial"/>
-          <w:lang w:val="es-MX"/>
-        </w:rPr>
-        <w:t>Resource</w:t>
-      </w:r>
-      <w:proofErr w:type="spellEnd"/>
-      <w:r>
-        <w:rPr>
-          <w:rFonts w:ascii="Arial" w:hAnsi="Arial" w:cs="Arial"/>
-          <w:lang w:val="es-MX"/>
-        </w:rPr>
-        <w:t xml:space="preserve"> </w:t>
-      </w:r>
-      <w:proofErr w:type="spellStart"/>
-      <w:r>
-        <w:rPr>
-          <w:rFonts w:ascii="Arial" w:hAnsi="Arial" w:cs="Arial"/>
-          <w:lang w:val="es-MX"/>
-        </w:rPr>
-        <w:t>Locators</w:t>
-      </w:r>
-      <w:proofErr w:type="spellEnd"/>
-      <w:r>
-        <w:rPr>
-          <w:rFonts w:ascii="Arial" w:hAnsi="Arial" w:cs="Arial"/>
-          <w:lang w:val="es-MX"/>
-        </w:rPr>
-        <w:t xml:space="preserve"> (</w:t>
-      </w:r>
-      <w:proofErr w:type="spellStart"/>
-      <w:r>
-        <w:rPr>
-          <w:rFonts w:ascii="Arial" w:hAnsi="Arial" w:cs="Arial"/>
-          <w:lang w:val="es-MX"/>
-        </w:rPr>
-        <w:t>URLs</w:t>
-      </w:r>
-      <w:proofErr w:type="spellEnd"/>
-      <w:r>
-        <w:rPr>
-          <w:rFonts w:ascii="Arial" w:hAnsi="Arial" w:cs="Arial"/>
-          <w:lang w:val="es-MX"/>
-        </w:rPr>
-        <w:t>). Estos recursos pueden ir conectándose entre sí mediante hipertexto y se hacen accesibles a través de Internet. Con el tiempo, la web también ha ido convirtiéndose en la plataforma de aplicaciones más utilizada en todo el mundo.</w:t>
+        <w:t>es un sistema de información en el que los documentos y otros recursos están siendo identificados por Uniform Resource Locators (URLs). Estos recursos pueden ir conectándose entre sí mediante hipertexto y se hacen accesibles a través de Internet. Con el tiempo, la web también ha ido convirtiéndose en la plataforma de aplicaciones más utilizada en todo el mundo.</w:t>
       </w:r>
       <w:sdt>
         <w:sdtPr>
@@ -5912,23 +5590,7 @@
           <w:rFonts w:ascii="Arial" w:hAnsi="Arial" w:cs="Arial"/>
           <w:lang w:val="es-MX"/>
         </w:rPr>
-        <w:t xml:space="preserve">Según, Tim Berners-Lee, la </w:t>
-      </w:r>
-      <w:proofErr w:type="spellStart"/>
-      <w:r>
-        <w:rPr>
-          <w:rFonts w:ascii="Arial" w:hAnsi="Arial" w:cs="Arial"/>
-          <w:lang w:val="es-MX"/>
-        </w:rPr>
-        <w:t>World</w:t>
-      </w:r>
-      <w:proofErr w:type="spellEnd"/>
-      <w:r>
-        <w:rPr>
-          <w:rFonts w:ascii="Arial" w:hAnsi="Arial" w:cs="Arial"/>
-          <w:lang w:val="es-MX"/>
-        </w:rPr>
-        <w:t xml:space="preserve"> Wide Web es como un gran universo de información al que se puede acceder desde la red, un espacio donde las personas están pudiendo entrar, navegar y también contribuir de manera remota. Para él, la fuerza de la Web está en su universalidad, y el acceso para todos, sin importar si existe alguna discapacidad, es un aspecto esencial.</w:t>
+        <w:t>Según, Tim Berners-Lee, la World Wide Web es como un gran universo de información al que se puede acceder desde la red, un espacio donde las personas están pudiendo entrar, navegar y también contribuir de manera remota. Para él, la fuerza de la Web está en su universalidad, y el acceso para todos, sin importar si existe alguna discapacidad, es un aspecto esencial.</w:t>
       </w:r>
       <w:sdt>
         <w:sdtPr>
@@ -6003,23 +5665,7 @@
           <w:rFonts w:ascii="Arial" w:hAnsi="Arial" w:cs="Arial"/>
           <w:lang w:val="es-MX"/>
         </w:rPr>
-        <w:t xml:space="preserve">De acuerdo con Microsoft </w:t>
-      </w:r>
-      <w:proofErr w:type="spellStart"/>
-      <w:r>
-        <w:rPr>
-          <w:rFonts w:ascii="Arial" w:hAnsi="Arial" w:cs="Arial"/>
-          <w:lang w:val="es-MX"/>
-        </w:rPr>
-        <w:t>Learn</w:t>
-      </w:r>
-      <w:proofErr w:type="spellEnd"/>
-      <w:r>
-        <w:rPr>
-          <w:rFonts w:ascii="Arial" w:hAnsi="Arial" w:cs="Arial"/>
-          <w:lang w:val="es-MX"/>
-        </w:rPr>
-        <w:t>, una aplicación web es una aplicación a la que los usuarios acceden mediante un explorador web a través de una red como Internet. Las aplicaciones web se han hecho populares debido a la ubicuidad de los exploradores web y a la comodidad de usar un explorador web como cliente.</w:t>
+        <w:t>De acuerdo con Microsoft Learn, una aplicación web es una aplicación a la que los usuarios acceden mediante un explorador web a través de una red como Internet. Las aplicaciones web se han hecho populares debido a la ubicuidad de los exploradores web y a la comodidad de usar un explorador web como cliente.</w:t>
       </w:r>
       <w:sdt>
         <w:sdtPr>
@@ -6445,7 +6091,7 @@
           <w:rFonts w:ascii="Arial" w:hAnsi="Arial" w:cs="Arial"/>
           <w:lang w:val="es-MX"/>
         </w:rPr>
-        <w:t>Se refiere al movimiento de personas entre lugares geográficos distantes. Los viajes pueden ocurrir por muchas razones, que incluyen relajación y rejuvenecimiento, exploración, negocios y visitas a otras personas. El viaje puede tener lugar dentro de un país o puede implicar un movimiento entre países. En los tiempos modernos, se ha vuelto común que los viajeros tomen vacaciones o vacaciones, lo que a menudo implica viajar a otra parte del mundo, visitar sitios de importancia, conocer la cultura local y disfrutar del entretenimiento local. Se cree que el uso moderno de la palabra viaje se remonta al siglo XIV, aunque sus verdaderos orígenes se remontan aún más atrás. Hoy en día, se puede viajar caminando de un lugar a otro o utilizando vehículos, incluidos automóviles, trenes, taxis y aviones. La popularidad de los viajes también ha dado lugar a la industria de viajes moderna.</w:t>
+        <w:t>Se refiere al movimiento de personas entre lugares geográficos distantes. Los viajes pueden ocurrir por muchas razones, que incluyen relajación y rejuvenecimiento, exploración, negocios y visitas a otras personas. El viaje puede tener lugar dentro de un país o puede implicar un movimiento entre países. En los tiempos modernos, se ha vuelto común que los viajeros tomen vacaciones, lo que a menudo implica viajar a otra parte del mundo, visitar sitios de importancia, conocer la cultura local y disfrutar del entretenimiento local. Se cree que el uso moderno de la palabra viaje se remonta al siglo XIV, aunque sus verdaderos orígenes se remontan aún más atrás. Hoy en día, se puede viajar caminando de un lugar a otro o utilizando vehículos, incluidos automóviles, trenes, taxis y aviones. La popularidad de los viajes también ha dado lugar a la industria de viajes moderna.</w:t>
       </w:r>
       <w:sdt>
         <w:sdtPr>
@@ -6518,23 +6164,7 @@
           <w:lang w:val="es-MX"/>
         </w:rPr>
         <w:lastRenderedPageBreak/>
-        <w:t xml:space="preserve">requiere esfuerzo. En el hinduismo, implica un viaje ritual para protección. En la tradición de Asia del Sur, Viaje se asocia con diversas aventuras y búsquedas, como la de un hombre ciego y su esposa. En </w:t>
-      </w:r>
-      <w:proofErr w:type="spellStart"/>
-      <w:r>
-        <w:rPr>
-          <w:rFonts w:ascii="Arial" w:hAnsi="Arial" w:cs="Arial"/>
-          <w:lang w:val="es-MX"/>
-        </w:rPr>
-        <w:t>vaishnavismo</w:t>
-      </w:r>
-      <w:proofErr w:type="spellEnd"/>
-      <w:r>
-        <w:rPr>
-          <w:rFonts w:ascii="Arial" w:hAnsi="Arial" w:cs="Arial"/>
-          <w:lang w:val="es-MX"/>
-        </w:rPr>
-        <w:t xml:space="preserve"> y puranas, se relaciona con viajes espirituales y la búsqueda del crecimiento personal. Así, Viaje se convierte en un símbolo de transformación a través de la experiencia de viajar.</w:t>
+        <w:t>requiere esfuerzo. En el hinduismo, implica un viaje ritual para protección. En la tradición de Asia del Sur, Viaje se asocia con diversas aventuras y búsquedas, como la de un hombre ciego y su esposa. En vaishnavismo y puranas, se relaciona con viajes espirituales y la búsqueda del crecimiento personal. Así, Viaje se convierte en un símbolo de transformación a través de la experiencia de viajar.</w:t>
       </w:r>
       <w:sdt>
         <w:sdtPr>
@@ -6675,23 +6305,7 @@
           <w:rFonts w:ascii="Arial" w:hAnsi="Arial" w:cs="Arial"/>
           <w:lang w:val="es-MX"/>
         </w:rPr>
-        <w:t xml:space="preserve">El turismo digital se refiere a la aplicación de tecnologías digitales en diferentes etapas de la experiencia del viajero, desde la planificación hasta la evaluación </w:t>
-      </w:r>
-      <w:proofErr w:type="spellStart"/>
-      <w:r>
-        <w:rPr>
-          <w:rFonts w:ascii="Arial" w:hAnsi="Arial" w:cs="Arial"/>
-          <w:lang w:val="es-MX"/>
-        </w:rPr>
-        <w:t>post-viaje</w:t>
-      </w:r>
-      <w:proofErr w:type="spellEnd"/>
-      <w:r>
-        <w:rPr>
-          <w:rFonts w:ascii="Arial" w:hAnsi="Arial" w:cs="Arial"/>
-          <w:lang w:val="es-MX"/>
-        </w:rPr>
-        <w:t>. Esta transformación no solo facilita la vida del turista, sino que también permite a las empresas del sector turístico ofrecer servicios más personalizados y eficientes. Entre las tecnologías más relevantes en este ámbito se encuentran las plataformas de reserva online, las guías de viajes digitales y las aplicaciones móviles que permiten realizar pagos y acceder a información en tiempo real. Este fenómeno está cambiando el modo en que los viajeros interactúan con los destinos y los servicios, optimizando la experiencia y ofreciendo una mayor comodidad.</w:t>
+        <w:t>El turismo digital se refiere a la aplicación de tecnologías digitales en diferentes etapas de la experiencia del viajero, desde la planificación hasta la evaluación post-viaje. Esta transformación no solo facilita la vida del turista, sino que también permite a las empresas del sector turístico ofrecer servicios más personalizados y eficientes. Entre las tecnologías más relevantes en este ámbito se encuentran las plataformas de reserva online, las guías de viajes digitales y las aplicaciones móviles que permiten realizar pagos y acceder a información en tiempo real. Este fenómeno está cambiando el modo en que los viajeros interactúan con los destinos y los servicios, optimizando la experiencia y ofreciendo una mayor comodidad.</w:t>
       </w:r>
       <w:sdt>
         <w:sdtPr>
@@ -6756,25 +6370,7 @@
           <w:rFonts w:ascii="Arial" w:hAnsi="Arial" w:cs="Arial"/>
           <w:lang w:val="es-MX"/>
         </w:rPr>
-        <w:t xml:space="preserve">Esta nueva forma de hacer turismo tiene dos características que lo diferencian claramente de la forma de viajar de épocas pasadas. Primero, el viajero de hoy no es un espectador pasivo; es un crítico, un </w:t>
-      </w:r>
-      <w:proofErr w:type="spellStart"/>
-      <w:proofErr w:type="gramStart"/>
-      <w:r>
-        <w:rPr>
-          <w:rFonts w:ascii="Arial" w:hAnsi="Arial" w:cs="Arial"/>
-          <w:lang w:val="es-MX"/>
-        </w:rPr>
-        <w:t>influencer</w:t>
-      </w:r>
-      <w:proofErr w:type="spellEnd"/>
-      <w:proofErr w:type="gramEnd"/>
-      <w:r>
-        <w:rPr>
-          <w:rFonts w:ascii="Arial" w:hAnsi="Arial" w:cs="Arial"/>
-          <w:lang w:val="es-MX"/>
-        </w:rPr>
-        <w:t xml:space="preserve">, un narrador de historias que comparte sus vivencias en plataformas como Tripadvisor y redes sociales, ejerciendo presión sobre las empresas turísticas para que se esfuercen por </w:t>
+        <w:t xml:space="preserve">Esta nueva forma de hacer turismo tiene dos características que lo diferencian claramente de la forma de viajar de épocas pasadas. Primero, el viajero de hoy no es un espectador pasivo; es un crítico, un influencer, un narrador de historias que comparte sus vivencias en plataformas como Tripadvisor y redes sociales, ejerciendo presión sobre las empresas turísticas para que se esfuercen por </w:t>
       </w:r>
       <w:r>
         <w:rPr>
@@ -6847,71 +6443,7 @@
           <w:rFonts w:ascii="Arial" w:hAnsi="Arial" w:cs="Arial"/>
           <w:lang w:val="es-MX"/>
         </w:rPr>
-        <w:t>El turismo digital ha cambiado profundamente la forma en que las personas viajan y consumen servicios turísticos. Por eso, cada DMO (</w:t>
-      </w:r>
-      <w:proofErr w:type="spellStart"/>
-      <w:r>
-        <w:rPr>
-          <w:rFonts w:ascii="Arial" w:hAnsi="Arial" w:cs="Arial"/>
-          <w:lang w:val="es-MX"/>
-        </w:rPr>
-        <w:t>Destination</w:t>
-      </w:r>
-      <w:proofErr w:type="spellEnd"/>
-      <w:r>
-        <w:rPr>
-          <w:rFonts w:ascii="Arial" w:hAnsi="Arial" w:cs="Arial"/>
-          <w:lang w:val="es-MX"/>
-        </w:rPr>
-        <w:t xml:space="preserve"> Management </w:t>
-      </w:r>
-      <w:proofErr w:type="spellStart"/>
-      <w:r>
-        <w:rPr>
-          <w:rFonts w:ascii="Arial" w:hAnsi="Arial" w:cs="Arial"/>
-          <w:lang w:val="es-MX"/>
-        </w:rPr>
-        <w:t>Organization</w:t>
-      </w:r>
-      <w:proofErr w:type="spellEnd"/>
-      <w:r>
-        <w:rPr>
-          <w:rFonts w:ascii="Arial" w:hAnsi="Arial" w:cs="Arial"/>
-          <w:lang w:val="es-MX"/>
-        </w:rPr>
-        <w:t>) debe adaptar su gestión para responder a estas nuevas expectativas del turismo digital. Ya no basta con ofrecer información en papel o en oficinas físicas. Hoy en día, los turistas planifican todo desde su móvil. Por ello, es clave implementar herramientas modernas como un DMS (</w:t>
-      </w:r>
-      <w:proofErr w:type="spellStart"/>
-      <w:r>
-        <w:rPr>
-          <w:rFonts w:ascii="Arial" w:hAnsi="Arial" w:cs="Arial"/>
-          <w:lang w:val="es-MX"/>
-        </w:rPr>
-        <w:t>Destination</w:t>
-      </w:r>
-      <w:proofErr w:type="spellEnd"/>
-      <w:r>
-        <w:rPr>
-          <w:rFonts w:ascii="Arial" w:hAnsi="Arial" w:cs="Arial"/>
-          <w:lang w:val="es-MX"/>
-        </w:rPr>
-        <w:t xml:space="preserve"> Management </w:t>
-      </w:r>
-      <w:proofErr w:type="spellStart"/>
-      <w:r>
-        <w:rPr>
-          <w:rFonts w:ascii="Arial" w:hAnsi="Arial" w:cs="Arial"/>
-          <w:lang w:val="es-MX"/>
-        </w:rPr>
-        <w:t>System</w:t>
-      </w:r>
-      <w:proofErr w:type="spellEnd"/>
-      <w:r>
-        <w:rPr>
-          <w:rFonts w:ascii="Arial" w:hAnsi="Arial" w:cs="Arial"/>
-          <w:lang w:val="es-MX"/>
-        </w:rPr>
-        <w:t>), que permitan centralizar, promocionar y vender la oferta turística de forma eficiente.</w:t>
+        <w:t>El turismo digital ha cambiado profundamente la forma en que las personas viajan y consumen servicios turísticos. Por eso, cada DMO (Destination Management Organization) debe adaptar su gestión para responder a estas nuevas expectativas del turismo digital. Ya no basta con ofrecer información en papel o en oficinas físicas. Hoy en día, los turistas planifican todo desde su móvil. Por ello, es clave implementar herramientas modernas como un DMS (Destination Management System), que permitan centralizar, promocionar y vender la oferta turística de forma eficiente.</w:t>
       </w:r>
       <w:sdt>
         <w:sdtPr>
@@ -7060,23 +6592,7 @@
           <w:lang w:val="es-MX"/>
         </w:rPr>
         <w:lastRenderedPageBreak/>
-        <w:t xml:space="preserve">interacción entre usuarios, la economía compartida y experiencias personalizadas. Este concepto se relaciona directamente con la filosofía de </w:t>
-      </w:r>
-      <w:proofErr w:type="spellStart"/>
-      <w:r>
-        <w:rPr>
-          <w:rFonts w:ascii="Arial" w:hAnsi="Arial" w:cs="Arial"/>
-          <w:lang w:val="es-MX"/>
-        </w:rPr>
-        <w:t>AddVenture</w:t>
-      </w:r>
-      <w:proofErr w:type="spellEnd"/>
-      <w:r>
-        <w:rPr>
-          <w:rFonts w:ascii="Arial" w:hAnsi="Arial" w:cs="Arial"/>
-          <w:lang w:val="es-MX"/>
-        </w:rPr>
-        <w:t>, que busca conectar viajeros con intereses afines.</w:t>
+        <w:t>interacción entre usuarios, la economía compartida y experiencias personalizadas. Este concepto se relaciona directamente con la filosofía de AddVenture, que busca conectar viajeros con intereses afines.</w:t>
       </w:r>
       <w:sdt>
         <w:sdtPr>
@@ -8196,23 +7712,7 @@
           <w:rFonts w:ascii="Arial" w:hAnsi="Arial" w:cs="Arial"/>
           <w:lang w:val="es-MX"/>
         </w:rPr>
-        <w:t xml:space="preserve">Asimismo, Garrido (2015) sostiene que Java, creado por </w:t>
-      </w:r>
-      <w:proofErr w:type="spellStart"/>
-      <w:r>
-        <w:rPr>
-          <w:rFonts w:ascii="Arial" w:hAnsi="Arial" w:cs="Arial"/>
-          <w:lang w:val="es-MX"/>
-        </w:rPr>
-        <w:t>Sun</w:t>
-      </w:r>
-      <w:proofErr w:type="spellEnd"/>
-      <w:r>
-        <w:rPr>
-          <w:rFonts w:ascii="Arial" w:hAnsi="Arial" w:cs="Arial"/>
-          <w:lang w:val="es-MX"/>
-        </w:rPr>
-        <w:t xml:space="preserve"> Microsystems en los años noventa y presentado oficialmente en 1995, se caracteriza por ser sencillo, multiplataforma, robusto, distribuido y concurrente, cualidades que le otorgan una arquitectura flexible y sólida para el desarrollo de programas en distintos contextos y plataformas.</w:t>
+        <w:t>Asimismo, Garrido (2015) sostiene que Java, creado por Sun Microsystems en los años noventa y presentado oficialmente en 1995, se caracteriza por ser sencillo, multiplataforma, robusto, distribuido y concurrente, cualidades que le otorgan una arquitectura flexible y sólida para el desarrollo de programas en distintos contextos y plataformas.</w:t>
       </w:r>
       <w:r>
         <w:rPr>
@@ -8284,14 +7784,9 @@
       <w:bookmarkStart w:id="18" w:name="_Toc208687187"/>
       <w:r>
         <w:lastRenderedPageBreak/>
-        <w:t xml:space="preserve">Spring </w:t>
-      </w:r>
-      <w:proofErr w:type="spellStart"/>
-      <w:r>
-        <w:t>boot</w:t>
+        <w:t>Spring boot</w:t>
       </w:r>
       <w:bookmarkEnd w:id="18"/>
-      <w:proofErr w:type="spellEnd"/>
     </w:p>
     <w:p>
       <w:pPr>
@@ -8308,23 +7803,7 @@
           <w:rFonts w:ascii="Arial" w:hAnsi="Arial" w:cs="Arial"/>
           <w:lang w:val="es-MX"/>
         </w:rPr>
-        <w:t xml:space="preserve">Spring </w:t>
-      </w:r>
-      <w:proofErr w:type="spellStart"/>
-      <w:r>
-        <w:rPr>
-          <w:rFonts w:ascii="Arial" w:hAnsi="Arial" w:cs="Arial"/>
-          <w:lang w:val="es-MX"/>
-        </w:rPr>
-        <w:t>Boot</w:t>
-      </w:r>
-      <w:proofErr w:type="spellEnd"/>
-      <w:r>
-        <w:rPr>
-          <w:rFonts w:ascii="Arial" w:hAnsi="Arial" w:cs="Arial"/>
-          <w:lang w:val="es-MX"/>
-        </w:rPr>
-        <w:t xml:space="preserve"> surge como una extensión de Spring Framework cuyo propósito principal es simplificar el desarrollo de aplicaciones mediante la autogestión de configuraciones, tareas y componentes necesarios para su ejecución. Esto permite que los desarrolladores concentren sus esfuerzos en la lógica de negocio, apoyándose además en bibliotecas conocidas como starters, que reúnen dependencias preconfiguradas listas para usarse dentro de un proyecto.</w:t>
+        <w:t>Spring Boot surge como una extensión de Spring Framework cuyo propósito principal es simplificar el desarrollo de aplicaciones mediante la autogestión de configuraciones, tareas y componentes necesarios para su ejecución. Esto permite que los desarrolladores concentren sus esfuerzos en la lógica de negocio, apoyándose además en bibliotecas conocidas como starters, que reúnen dependencias preconfiguradas listas para usarse dentro de un proyecto.</w:t>
       </w:r>
       <w:r>
         <w:rPr>
@@ -8392,55 +7871,7 @@
           <w:rFonts w:ascii="Arial" w:hAnsi="Arial" w:cs="Arial"/>
           <w:lang w:val="es-MX"/>
         </w:rPr>
-        <w:t xml:space="preserve">En esa misma línea, Haro et al. (2019) explican que se trata de un </w:t>
-      </w:r>
-      <w:proofErr w:type="spellStart"/>
-      <w:r>
-        <w:rPr>
-          <w:rFonts w:ascii="Arial" w:hAnsi="Arial" w:cs="Arial"/>
-          <w:lang w:val="es-MX"/>
-        </w:rPr>
-        <w:t>framework</w:t>
-      </w:r>
-      <w:proofErr w:type="spellEnd"/>
-      <w:r>
-        <w:rPr>
-          <w:rFonts w:ascii="Arial" w:hAnsi="Arial" w:cs="Arial"/>
-          <w:lang w:val="es-MX"/>
-        </w:rPr>
-        <w:t xml:space="preserve"> Java basado en el modelo Vista–Controlador que facilita la creación de aplicaciones independientes. Gracias a sus servidores embebidos, como Tomcat, </w:t>
-      </w:r>
-      <w:proofErr w:type="spellStart"/>
-      <w:r>
-        <w:rPr>
-          <w:rFonts w:ascii="Arial" w:hAnsi="Arial" w:cs="Arial"/>
-          <w:lang w:val="es-MX"/>
-        </w:rPr>
-        <w:t>Jetty</w:t>
-      </w:r>
-      <w:proofErr w:type="spellEnd"/>
-      <w:r>
-        <w:rPr>
-          <w:rFonts w:ascii="Arial" w:hAnsi="Arial" w:cs="Arial"/>
-          <w:lang w:val="es-MX"/>
-        </w:rPr>
-        <w:t xml:space="preserve"> o </w:t>
-      </w:r>
-      <w:proofErr w:type="spellStart"/>
-      <w:r>
-        <w:rPr>
-          <w:rFonts w:ascii="Arial" w:hAnsi="Arial" w:cs="Arial"/>
-          <w:lang w:val="es-MX"/>
-        </w:rPr>
-        <w:t>Undertow</w:t>
-      </w:r>
-      <w:proofErr w:type="spellEnd"/>
-      <w:r>
-        <w:rPr>
-          <w:rFonts w:ascii="Arial" w:hAnsi="Arial" w:cs="Arial"/>
-          <w:lang w:val="es-MX"/>
-        </w:rPr>
-        <w:t>, no requiere la generación de archivos WAR para funcionar. Asimismo, ofrece configuración automática de bibliotecas tanto de Spring como de terceros, evitando el uso de archivos XML y haciendo más ágil su integración con otros proyectos.</w:t>
+        <w:t>En esa misma línea, Haro et al. (2019) explican que se trata de un framework Java basado en el modelo Vista–Controlador que facilita la creación de aplicaciones independientes. Gracias a sus servidores embebidos, como Tomcat, Jetty o Undertow, no requiere la generación de archivos WAR para funcionar. Asimismo, ofrece configuración automática de bibliotecas tanto de Spring como de terceros, evitando el uso de archivos XML y haciendo más ágil su integración con otros proyectos.</w:t>
       </w:r>
       <w:r>
         <w:rPr>
@@ -8509,87 +7940,7 @@
           <w:rFonts w:ascii="Arial" w:hAnsi="Arial" w:cs="Arial"/>
           <w:lang w:val="es-MX"/>
         </w:rPr>
-        <w:t xml:space="preserve">De igual forma, Gutiérrez (2015) subraya que, frente a la complejidad de las configuraciones tradicionales de Spring, Spring </w:t>
-      </w:r>
-      <w:proofErr w:type="spellStart"/>
-      <w:r>
-        <w:rPr>
-          <w:rFonts w:ascii="Arial" w:hAnsi="Arial" w:cs="Arial"/>
-          <w:lang w:val="es-MX"/>
-        </w:rPr>
-        <w:t>Boot</w:t>
-      </w:r>
-      <w:proofErr w:type="spellEnd"/>
-      <w:r>
-        <w:rPr>
-          <w:rFonts w:ascii="Arial" w:hAnsi="Arial" w:cs="Arial"/>
-          <w:lang w:val="es-MX"/>
-        </w:rPr>
-        <w:t xml:space="preserve"> aplica el enfoque de </w:t>
-      </w:r>
-      <w:proofErr w:type="spellStart"/>
-      <w:r>
-        <w:rPr>
-          <w:rFonts w:ascii="Arial" w:hAnsi="Arial" w:cs="Arial"/>
-          <w:lang w:val="es-MX"/>
-        </w:rPr>
-        <w:t>Convention</w:t>
-      </w:r>
-      <w:proofErr w:type="spellEnd"/>
-      <w:r>
-        <w:rPr>
-          <w:rFonts w:ascii="Arial" w:hAnsi="Arial" w:cs="Arial"/>
-          <w:lang w:val="es-MX"/>
-        </w:rPr>
-        <w:t xml:space="preserve"> </w:t>
-      </w:r>
-      <w:proofErr w:type="spellStart"/>
-      <w:r>
-        <w:rPr>
-          <w:rFonts w:ascii="Arial" w:hAnsi="Arial" w:cs="Arial"/>
-          <w:lang w:val="es-MX"/>
-        </w:rPr>
-        <w:t>over</w:t>
-      </w:r>
-      <w:proofErr w:type="spellEnd"/>
-      <w:r>
-        <w:rPr>
-          <w:rFonts w:ascii="Arial" w:hAnsi="Arial" w:cs="Arial"/>
-          <w:lang w:val="es-MX"/>
-        </w:rPr>
-        <w:t xml:space="preserve"> </w:t>
-      </w:r>
-      <w:proofErr w:type="spellStart"/>
-      <w:r>
-        <w:rPr>
-          <w:rFonts w:ascii="Arial" w:hAnsi="Arial" w:cs="Arial"/>
-          <w:lang w:val="es-MX"/>
-        </w:rPr>
-        <w:t>Configuration</w:t>
-      </w:r>
-      <w:proofErr w:type="spellEnd"/>
-      <w:r>
-        <w:rPr>
-          <w:rFonts w:ascii="Arial" w:hAnsi="Arial" w:cs="Arial"/>
-          <w:lang w:val="es-MX"/>
-        </w:rPr>
-        <w:t xml:space="preserve"> (</w:t>
-      </w:r>
-      <w:proofErr w:type="spellStart"/>
-      <w:r>
-        <w:rPr>
-          <w:rFonts w:ascii="Arial" w:hAnsi="Arial" w:cs="Arial"/>
-          <w:lang w:val="es-MX"/>
-        </w:rPr>
-        <w:t>CoC</w:t>
-      </w:r>
-      <w:proofErr w:type="spellEnd"/>
-      <w:r>
-        <w:rPr>
-          <w:rFonts w:ascii="Arial" w:hAnsi="Arial" w:cs="Arial"/>
-          <w:lang w:val="es-MX"/>
-        </w:rPr>
-        <w:t>), lo cual reduce las decisiones repetitivas que deben tomar los desarrolladores y simplifica la construcción de proyectos. A pesar de establecer valores por defecto, mantiene la flexibilidad necesaria para realizar configuraciones avanzadas cuando se requiera, evitando así la duplicación de tareas básicas.</w:t>
+        <w:t>De igual forma, Gutiérrez (2015) subraya que, frente a la complejidad de las configuraciones tradicionales de Spring, Spring Boot aplica el enfoque de Convention over Configuration (CoC), lo cual reduce las decisiones repetitivas que deben tomar los desarrolladores y simplifica la construcción de proyectos. A pesar de establecer valores por defecto, mantiene la flexibilidad necesaria para realizar configuraciones avanzadas cuando se requiera, evitando así la duplicación de tareas básicas.</w:t>
       </w:r>
       <w:sdt>
         <w:sdtPr>
@@ -8767,21 +8118,7 @@
         <w:rPr>
           <w:rFonts w:ascii="Arial" w:hAnsi="Arial" w:cs="Arial"/>
         </w:rPr>
-        <w:t xml:space="preserve">Del mismo modo, </w:t>
-      </w:r>
-      <w:proofErr w:type="spellStart"/>
-      <w:r>
-        <w:rPr>
-          <w:rFonts w:ascii="Arial" w:hAnsi="Arial" w:cs="Arial"/>
-        </w:rPr>
-        <w:t>Huillcen</w:t>
-      </w:r>
-      <w:proofErr w:type="spellEnd"/>
-      <w:r>
-        <w:rPr>
-          <w:rFonts w:ascii="Arial" w:hAnsi="Arial" w:cs="Arial"/>
-        </w:rPr>
-        <w:t xml:space="preserve"> et al. (2022) resaltan que MySQL ha logrado posicionarse como la base de datos detrás de numerosas plataformas de alcance global, entre ellas Google, Amazon, Facebook o Wikipedia. No obstante, su utilidad no se limita a grandes proyectos, ya que también resulta eficaz para sitios web pequeños y aplicaciones fuera del entorno web, gracias a su rapidez, estabilidad y ligereza. </w:t>
+        <w:t xml:space="preserve">Del mismo modo, Huillcen et al. (2022) resaltan que MySQL ha logrado posicionarse como la base de datos detrás de numerosas plataformas de alcance global, entre ellas Google, Amazon, Facebook o Wikipedia. No obstante, su utilidad no se limita a grandes proyectos, ya que también resulta eficaz para sitios web pequeños y aplicaciones fuera del entorno web, gracias a su rapidez, estabilidad y ligereza. </w:t>
       </w:r>
       <w:sdt>
         <w:sdtPr>
@@ -9578,23 +8915,7 @@
           <w:rFonts w:ascii="Arial" w:hAnsi="Arial" w:cs="Arial"/>
           <w:lang w:val="es-MX"/>
         </w:rPr>
-        <w:t xml:space="preserve">El diagrama de Gantt preparado para el proyecto </w:t>
-      </w:r>
-      <w:proofErr w:type="spellStart"/>
-      <w:r>
-        <w:rPr>
-          <w:rFonts w:ascii="Arial" w:hAnsi="Arial" w:cs="Arial"/>
-          <w:lang w:val="es-MX"/>
-        </w:rPr>
-        <w:t>AddVenture</w:t>
-      </w:r>
-      <w:proofErr w:type="spellEnd"/>
-      <w:r>
-        <w:rPr>
-          <w:rFonts w:ascii="Arial" w:hAnsi="Arial" w:cs="Arial"/>
-          <w:lang w:val="es-MX"/>
-        </w:rPr>
-        <w:t xml:space="preserve"> está mostrando de manera sencilla cómo planificar y organizar todas las actividades que se necesitan para desarrollar la plataforma web. El cronograma tiene una duración total de 87 días, comenzando el 2 de septiembre de 2025 y terminando el 12 de diciembre del mismo año.</w:t>
+        <w:t>El diagrama de Gantt preparado para el proyecto AddVenture está mostrando de manera sencilla cómo planificar y organizar todas las actividades que se necesitan para desarrollar la plataforma web. El cronograma tiene una duración total de 87 días, comenzando el 2 de septiembre de 2025 y terminando el 12 de diciembre del mismo año.</w:t>
       </w:r>
     </w:p>
     <w:p>
@@ -9748,39 +9069,7 @@
           <w:rFonts w:ascii="Arial" w:hAnsi="Arial" w:cs="Arial"/>
           <w:lang w:val="es-MX"/>
         </w:rPr>
-        <w:t xml:space="preserve">Crear los prototipos de la interfaz, validarlos con usuarios y diseñar la arquitectura del sistema, definiendo la estructura del </w:t>
-      </w:r>
-      <w:proofErr w:type="spellStart"/>
-      <w:r>
-        <w:rPr>
-          <w:rFonts w:ascii="Arial" w:hAnsi="Arial" w:cs="Arial"/>
-          <w:lang w:val="es-MX"/>
-        </w:rPr>
-        <w:t>front-end</w:t>
-      </w:r>
-      <w:proofErr w:type="spellEnd"/>
-      <w:r>
-        <w:rPr>
-          <w:rFonts w:ascii="Arial" w:hAnsi="Arial" w:cs="Arial"/>
-          <w:lang w:val="es-MX"/>
-        </w:rPr>
-        <w:t>, del back-</w:t>
-      </w:r>
-      <w:proofErr w:type="spellStart"/>
-      <w:r>
-        <w:rPr>
-          <w:rFonts w:ascii="Arial" w:hAnsi="Arial" w:cs="Arial"/>
-          <w:lang w:val="es-MX"/>
-        </w:rPr>
-        <w:t>end</w:t>
-      </w:r>
-      <w:proofErr w:type="spellEnd"/>
-      <w:r>
-        <w:rPr>
-          <w:rFonts w:ascii="Arial" w:hAnsi="Arial" w:cs="Arial"/>
-          <w:lang w:val="es-MX"/>
-        </w:rPr>
-        <w:t xml:space="preserve"> y elegir las herramientas tecnológicas a utilizar.</w:t>
+        <w:t>Crear los prototipos de la interfaz, validarlos con usuarios y diseñar la arquitectura del sistema, definiendo la estructura del front-end, del back-end y elegir las herramientas tecnológicas a utilizar.</w:t>
       </w:r>
     </w:p>
     <w:p>
@@ -9849,27 +9138,7 @@
           <w:bCs/>
           <w:lang w:val="es-MX"/>
         </w:rPr>
-        <w:t>Back-</w:t>
-      </w:r>
-      <w:proofErr w:type="spellStart"/>
-      <w:r>
-        <w:rPr>
-          <w:rFonts w:ascii="Arial" w:hAnsi="Arial" w:cs="Arial"/>
-          <w:b/>
-          <w:bCs/>
-          <w:lang w:val="es-MX"/>
-        </w:rPr>
-        <w:t>End</w:t>
-      </w:r>
-      <w:proofErr w:type="spellEnd"/>
-      <w:r>
-        <w:rPr>
-          <w:rFonts w:ascii="Arial" w:hAnsi="Arial" w:cs="Arial"/>
-          <w:b/>
-          <w:bCs/>
-          <w:lang w:val="es-MX"/>
-        </w:rPr>
-        <w:t xml:space="preserve"> (24 días):</w:t>
+        <w:t>Back-End (24 días):</w:t>
       </w:r>
       <w:r>
         <w:rPr>
@@ -9914,27 +9183,7 @@
           <w:bCs/>
           <w:lang w:val="es-MX"/>
         </w:rPr>
-        <w:t>Front-</w:t>
-      </w:r>
-      <w:proofErr w:type="spellStart"/>
-      <w:r>
-        <w:rPr>
-          <w:rFonts w:ascii="Arial" w:hAnsi="Arial" w:cs="Arial"/>
-          <w:b/>
-          <w:bCs/>
-          <w:lang w:val="es-MX"/>
-        </w:rPr>
-        <w:t>End</w:t>
-      </w:r>
-      <w:proofErr w:type="spellEnd"/>
-      <w:r>
-        <w:rPr>
-          <w:rFonts w:ascii="Arial" w:hAnsi="Arial" w:cs="Arial"/>
-          <w:b/>
-          <w:bCs/>
-          <w:lang w:val="es-MX"/>
-        </w:rPr>
-        <w:t xml:space="preserve"> (18 días):</w:t>
+        <w:t>Front-End (18 días):</w:t>
       </w:r>
       <w:r>
         <w:rPr>
@@ -9955,23 +9204,7 @@
           <w:rFonts w:ascii="Arial" w:hAnsi="Arial" w:cs="Arial"/>
           <w:lang w:val="es-MX"/>
         </w:rPr>
-        <w:t>rear las vistas principales y conectar con el back-</w:t>
-      </w:r>
-      <w:proofErr w:type="spellStart"/>
-      <w:r>
-        <w:rPr>
-          <w:rFonts w:ascii="Arial" w:hAnsi="Arial" w:cs="Arial"/>
-          <w:lang w:val="es-MX"/>
-        </w:rPr>
-        <w:t>end</w:t>
-      </w:r>
-      <w:proofErr w:type="spellEnd"/>
-      <w:r>
-        <w:rPr>
-          <w:rFonts w:ascii="Arial" w:hAnsi="Arial" w:cs="Arial"/>
-          <w:lang w:val="es-MX"/>
-        </w:rPr>
-        <w:t>.</w:t>
+        <w:t>rear las vistas principales y conectar con el back-end.</w:t>
       </w:r>
     </w:p>
     <w:p>
@@ -10220,20 +9453,9 @@
           <w:szCs w:val="20"/>
         </w:rPr>
         <w:br/>
-        <w:t xml:space="preserve">Presupuesto estimado del proyecto </w:t>
-      </w:r>
-      <w:proofErr w:type="spellStart"/>
-      <w:r>
-        <w:rPr>
-          <w:rFonts w:ascii="Arial" w:hAnsi="Arial" w:cs="Arial"/>
-          <w:color w:val="000000" w:themeColor="text1"/>
-          <w:sz w:val="20"/>
-          <w:szCs w:val="20"/>
-        </w:rPr>
-        <w:t>AddVenture</w:t>
+        <w:t>Presupuesto estimado del proyecto AddVenture</w:t>
       </w:r>
       <w:bookmarkEnd w:id="29"/>
-      <w:proofErr w:type="spellEnd"/>
     </w:p>
     <w:tbl>
       <w:tblPr>
@@ -10656,18 +9878,8 @@
                 <w:color w:val="000000"/>
                 <w:lang w:eastAsia="es-PE"/>
               </w:rPr>
-              <w:t xml:space="preserve">Programadores </w:t>
+              <w:t>Programadores backend</w:t>
             </w:r>
-            <w:proofErr w:type="spellStart"/>
-            <w:r>
-              <w:rPr>
-                <w:rFonts w:ascii="Arial" w:eastAsia="Times New Roman" w:hAnsi="Arial" w:cs="Arial"/>
-                <w:color w:val="000000"/>
-                <w:lang w:eastAsia="es-PE"/>
-              </w:rPr>
-              <w:t>backend</w:t>
-            </w:r>
-            <w:proofErr w:type="spellEnd"/>
           </w:p>
         </w:tc>
         <w:tc>
@@ -10802,18 +10014,8 @@
                 <w:color w:val="000000"/>
                 <w:lang w:eastAsia="es-PE"/>
               </w:rPr>
-              <w:t xml:space="preserve">Programador </w:t>
+              <w:t>Programador frontend</w:t>
             </w:r>
-            <w:proofErr w:type="spellStart"/>
-            <w:r>
-              <w:rPr>
-                <w:rFonts w:ascii="Arial" w:eastAsia="Times New Roman" w:hAnsi="Arial" w:cs="Arial"/>
-                <w:color w:val="000000"/>
-                <w:lang w:eastAsia="es-PE"/>
-              </w:rPr>
-              <w:t>frontend</w:t>
-            </w:r>
-            <w:proofErr w:type="spellEnd"/>
           </w:p>
         </w:tc>
         <w:tc>
@@ -11078,23 +10280,13 @@
                 <w:lang w:eastAsia="es-PE"/>
               </w:rPr>
             </w:pPr>
-            <w:proofErr w:type="spellStart"/>
             <w:r>
               <w:rPr>
                 <w:rFonts w:ascii="Arial" w:eastAsia="Times New Roman" w:hAnsi="Arial" w:cs="Arial"/>
                 <w:color w:val="000000"/>
                 <w:lang w:eastAsia="es-PE"/>
               </w:rPr>
-              <w:t>Tester</w:t>
-            </w:r>
-            <w:proofErr w:type="spellEnd"/>
-            <w:r>
-              <w:rPr>
-                <w:rFonts w:ascii="Arial" w:eastAsia="Times New Roman" w:hAnsi="Arial" w:cs="Arial"/>
-                <w:color w:val="000000"/>
-                <w:lang w:eastAsia="es-PE"/>
-              </w:rPr>
-              <w:t xml:space="preserve"> / QA</w:t>
+              <w:t>Tester / QA</w:t>
             </w:r>
           </w:p>
         </w:tc>
@@ -11833,25 +11025,7 @@
                 <w:color w:val="000000"/>
                 <w:lang w:eastAsia="es-PE"/>
               </w:rPr>
-              <w:t>.</w:t>
-            </w:r>
-            <w:proofErr w:type="spellStart"/>
-            <w:r>
-              <w:rPr>
-                <w:rFonts w:ascii="Arial" w:eastAsia="Times New Roman" w:hAnsi="Arial" w:cs="Arial"/>
-                <w:color w:val="000000"/>
-                <w:lang w:eastAsia="es-PE"/>
-              </w:rPr>
-              <w:t>com</w:t>
-            </w:r>
-            <w:proofErr w:type="spellEnd"/>
-            <w:r>
-              <w:rPr>
-                <w:rFonts w:ascii="Arial" w:eastAsia="Times New Roman" w:hAnsi="Arial" w:cs="Arial"/>
-                <w:color w:val="000000"/>
-                <w:lang w:eastAsia="es-PE"/>
-              </w:rPr>
-              <w:t xml:space="preserve"> por 1 año</w:t>
+              <w:t>.com por 1 año</w:t>
             </w:r>
           </w:p>
         </w:tc>
@@ -12100,25 +11274,7 @@
                 <w:color w:val="000000"/>
                 <w:lang w:eastAsia="es-PE"/>
               </w:rPr>
-              <w:t>Herramienta de diseño (</w:t>
-            </w:r>
-            <w:proofErr w:type="spellStart"/>
-            <w:r>
-              <w:rPr>
-                <w:rFonts w:ascii="Arial" w:eastAsia="Times New Roman" w:hAnsi="Arial" w:cs="Arial"/>
-                <w:color w:val="000000"/>
-                <w:lang w:eastAsia="es-PE"/>
-              </w:rPr>
-              <w:t>Figma</w:t>
-            </w:r>
-            <w:proofErr w:type="spellEnd"/>
-            <w:r>
-              <w:rPr>
-                <w:rFonts w:ascii="Arial" w:eastAsia="Times New Roman" w:hAnsi="Arial" w:cs="Arial"/>
-                <w:color w:val="000000"/>
-                <w:lang w:eastAsia="es-PE"/>
-              </w:rPr>
-              <w:t>/PS)</w:t>
+              <w:t>Herramienta de diseño (Figma/PS)</w:t>
             </w:r>
           </w:p>
         </w:tc>
@@ -12550,23 +11706,13 @@
                 <w:lang w:eastAsia="es-PE"/>
               </w:rPr>
             </w:pPr>
-            <w:proofErr w:type="spellStart"/>
             <w:r>
               <w:rPr>
                 <w:rFonts w:ascii="Arial" w:eastAsia="Times New Roman" w:hAnsi="Arial" w:cs="Arial"/>
                 <w:color w:val="000000"/>
                 <w:lang w:eastAsia="es-PE"/>
               </w:rPr>
-              <w:t>Router</w:t>
-            </w:r>
-            <w:proofErr w:type="spellEnd"/>
-            <w:r>
-              <w:rPr>
-                <w:rFonts w:ascii="Arial" w:eastAsia="Times New Roman" w:hAnsi="Arial" w:cs="Arial"/>
-                <w:color w:val="000000"/>
-                <w:lang w:eastAsia="es-PE"/>
-              </w:rPr>
-              <w:t xml:space="preserve"> y red local</w:t>
+              <w:t>Router y red local</w:t>
             </w:r>
           </w:p>
         </w:tc>
@@ -12988,41 +12134,13 @@
                 <w:lang w:val="en-US" w:eastAsia="es-PE"/>
               </w:rPr>
             </w:pPr>
-            <w:proofErr w:type="spellStart"/>
             <w:r>
               <w:rPr>
                 <w:rFonts w:ascii="Arial" w:eastAsia="Times New Roman" w:hAnsi="Arial" w:cs="Arial"/>
                 <w:color w:val="000000"/>
                 <w:lang w:val="en-US" w:eastAsia="es-PE"/>
               </w:rPr>
-              <w:t>Capacitación</w:t>
-            </w:r>
-            <w:proofErr w:type="spellEnd"/>
-            <w:r>
-              <w:rPr>
-                <w:rFonts w:ascii="Arial" w:eastAsia="Times New Roman" w:hAnsi="Arial" w:cs="Arial"/>
-                <w:color w:val="000000"/>
-                <w:lang w:val="en-US" w:eastAsia="es-PE"/>
-              </w:rPr>
-              <w:t xml:space="preserve"> </w:t>
-            </w:r>
-            <w:proofErr w:type="spellStart"/>
-            <w:r>
-              <w:rPr>
-                <w:rFonts w:ascii="Arial" w:eastAsia="Times New Roman" w:hAnsi="Arial" w:cs="Arial"/>
-                <w:color w:val="000000"/>
-                <w:lang w:val="en-US" w:eastAsia="es-PE"/>
-              </w:rPr>
-              <w:t>en</w:t>
-            </w:r>
-            <w:proofErr w:type="spellEnd"/>
-            <w:r>
-              <w:rPr>
-                <w:rFonts w:ascii="Arial" w:eastAsia="Times New Roman" w:hAnsi="Arial" w:cs="Arial"/>
-                <w:color w:val="000000"/>
-                <w:lang w:val="en-US" w:eastAsia="es-PE"/>
-              </w:rPr>
-              <w:t xml:space="preserve"> frameworks (Spring Boot, React)</w:t>
+              <w:t>Capacitación en frameworks (Spring Boot, React)</w:t>
             </w:r>
           </w:p>
         </w:tc>
@@ -14039,25 +13157,7 @@
           <w:szCs w:val="20"/>
           <w:lang w:val="es-MX"/>
         </w:rPr>
-        <w:t xml:space="preserve"> La tabla muestra la distribución del presupuesto estimado para el desarrollo del proyecto </w:t>
-      </w:r>
-      <w:proofErr w:type="spellStart"/>
-      <w:r>
-        <w:rPr>
-          <w:rFonts w:ascii="Arial" w:hAnsi="Arial" w:cs="Arial"/>
-          <w:szCs w:val="20"/>
-          <w:lang w:val="es-MX"/>
-        </w:rPr>
-        <w:t>AddVenture</w:t>
-      </w:r>
-      <w:proofErr w:type="spellEnd"/>
-      <w:r>
-        <w:rPr>
-          <w:rFonts w:ascii="Arial" w:hAnsi="Arial" w:cs="Arial"/>
-          <w:szCs w:val="20"/>
-          <w:lang w:val="es-MX"/>
-        </w:rPr>
-        <w:t>, incluyendo personal, herramientas, infraestructura, capacitación y otros costos operativos. Los montos están expresados en soles peruanos (S/).</w:t>
+        <w:t xml:space="preserve"> La tabla muestra la distribución del presupuesto estimado para el desarrollo del proyecto AddVenture, incluyendo personal, herramientas, infraestructura, capacitación y otros costos operativos. Los montos están expresados en soles peruanos (S/).</w:t>
       </w:r>
     </w:p>
     <w:p>
@@ -14159,20 +13259,9 @@
           <w:szCs w:val="20"/>
         </w:rPr>
         <w:br/>
-        <w:t xml:space="preserve">Resumen del presupuesto general del proyecto </w:t>
-      </w:r>
-      <w:proofErr w:type="spellStart"/>
-      <w:r>
-        <w:rPr>
-          <w:rFonts w:ascii="Arial" w:hAnsi="Arial" w:cs="Arial"/>
-          <w:color w:val="000000" w:themeColor="text1"/>
-          <w:sz w:val="20"/>
-          <w:szCs w:val="20"/>
-        </w:rPr>
-        <w:t>AddVenture</w:t>
+        <w:t>Resumen del presupuesto general del proyecto AddVenture</w:t>
       </w:r>
       <w:bookmarkEnd w:id="30"/>
-      <w:proofErr w:type="spellEnd"/>
     </w:p>
     <w:tbl>
       <w:tblPr>
@@ -14589,7 +13678,6 @@
                 <w:lang w:eastAsia="es-PE"/>
               </w:rPr>
             </w:pPr>
-            <w:proofErr w:type="gramStart"/>
             <w:r>
               <w:rPr>
                 <w:rFonts w:ascii="Arial" w:eastAsia="Times New Roman" w:hAnsi="Arial" w:cs="Arial"/>
@@ -14598,18 +13686,7 @@
                 <w:color w:val="000000"/>
                 <w:lang w:eastAsia="es-PE"/>
               </w:rPr>
-              <w:t>TOTAL</w:t>
-            </w:r>
-            <w:proofErr w:type="gramEnd"/>
-            <w:r>
-              <w:rPr>
-                <w:rFonts w:ascii="Arial" w:eastAsia="Times New Roman" w:hAnsi="Arial" w:cs="Arial"/>
-                <w:b/>
-                <w:bCs/>
-                <w:color w:val="000000"/>
-                <w:lang w:eastAsia="es-PE"/>
-              </w:rPr>
-              <w:t xml:space="preserve"> GENERAL</w:t>
+              <w:t>TOTAL GENERAL</w:t>
             </w:r>
           </w:p>
         </w:tc>
@@ -14675,23 +13752,7 @@
           <w:rFonts w:ascii="Arial" w:hAnsi="Arial" w:cs="Arial"/>
           <w:lang w:val="es-MX"/>
         </w:rPr>
-        <w:t xml:space="preserve">El presupuesto preparado para el proyecto </w:t>
-      </w:r>
-      <w:proofErr w:type="spellStart"/>
-      <w:r>
-        <w:rPr>
-          <w:rFonts w:ascii="Arial" w:hAnsi="Arial" w:cs="Arial"/>
-          <w:lang w:val="es-MX"/>
-        </w:rPr>
-        <w:t>AddVenture</w:t>
-      </w:r>
-      <w:proofErr w:type="spellEnd"/>
-      <w:r>
-        <w:rPr>
-          <w:rFonts w:ascii="Arial" w:hAnsi="Arial" w:cs="Arial"/>
-          <w:lang w:val="es-MX"/>
-        </w:rPr>
-        <w:t xml:space="preserve"> está contemplando los recursos humanos, tecnológicos y logísticos que se necesitan para asegurar que el sistema pueda desarrollarse de manera correcta. Toda la estimación se organiza en cinco categorías principales:</w:t>
+        <w:t>El presupuesto preparado para el proyecto AddVenture está contemplando los recursos humanos, tecnológicos y logísticos que se necesitan para asegurar que el sistema pueda desarrollarse de manera correcta. Toda la estimación se organiza en cinco categorías principales:</w:t>
       </w:r>
     </w:p>
     <w:p>
@@ -14758,55 +13819,7 @@
           <w:rFonts w:ascii="Arial" w:hAnsi="Arial" w:cs="Arial"/>
           <w:lang w:val="es-MX"/>
         </w:rPr>
-        <w:t xml:space="preserve">Esta es la parte más importante porque garantiza contar con profesionales especializados. Aquí se están considerando los honorarios del analista de sistemas, los programadores </w:t>
-      </w:r>
-      <w:proofErr w:type="spellStart"/>
-      <w:r>
-        <w:rPr>
-          <w:rFonts w:ascii="Arial" w:hAnsi="Arial" w:cs="Arial"/>
-          <w:lang w:val="es-MX"/>
-        </w:rPr>
-        <w:t>backend</w:t>
-      </w:r>
-      <w:proofErr w:type="spellEnd"/>
-      <w:r>
-        <w:rPr>
-          <w:rFonts w:ascii="Arial" w:hAnsi="Arial" w:cs="Arial"/>
-          <w:lang w:val="es-MX"/>
-        </w:rPr>
-        <w:t xml:space="preserve"> y </w:t>
-      </w:r>
-      <w:proofErr w:type="spellStart"/>
-      <w:r>
-        <w:rPr>
-          <w:rFonts w:ascii="Arial" w:hAnsi="Arial" w:cs="Arial"/>
-          <w:lang w:val="es-MX"/>
-        </w:rPr>
-        <w:t>frontend</w:t>
-      </w:r>
-      <w:proofErr w:type="spellEnd"/>
-      <w:r>
-        <w:rPr>
-          <w:rFonts w:ascii="Arial" w:hAnsi="Arial" w:cs="Arial"/>
-          <w:lang w:val="es-MX"/>
-        </w:rPr>
-        <w:t xml:space="preserve">, el diseñador UI/UX, el </w:t>
-      </w:r>
-      <w:proofErr w:type="spellStart"/>
-      <w:r>
-        <w:rPr>
-          <w:rFonts w:ascii="Arial" w:hAnsi="Arial" w:cs="Arial"/>
-          <w:lang w:val="es-MX"/>
-        </w:rPr>
-        <w:t>tester</w:t>
-      </w:r>
-      <w:proofErr w:type="spellEnd"/>
-      <w:r>
-        <w:rPr>
-          <w:rFonts w:ascii="Arial" w:hAnsi="Arial" w:cs="Arial"/>
-          <w:lang w:val="es-MX"/>
-        </w:rPr>
-        <w:t>/QA y el documentador técnico. Cada rol se calcula tomando en cuenta la duración de sus actividades dentro del cronograma, lo que convierte esta categoría en la inversión más fuerte en talento humano.</w:t>
+        <w:t>Esta es la parte más importante porque garantiza contar con profesionales especializados. Aquí se están considerando los honorarios del analista de sistemas, los programadores backend y frontend, el diseñador UI/UX, el tester/QA y el documentador técnico. Cada rol se calcula tomando en cuenta la duración de sus actividades dentro del cronograma, lo que convierte esta categoría en la inversión más fuerte en talento humano.</w:t>
       </w:r>
     </w:p>
     <w:p>
@@ -14836,23 +13849,7 @@
           <w:rFonts w:ascii="Arial" w:hAnsi="Arial" w:cs="Arial"/>
           <w:lang w:val="es-MX"/>
         </w:rPr>
-        <w:t xml:space="preserve">En este punto se incluyen las licencias de software y los servicios en la nube necesarios para poder programar y desplegar la plataforma. Se están considerando herramientas como el IDE de programación, el hosting web, el dominio, la base de datos en la nube y programas de diseño como </w:t>
-      </w:r>
-      <w:proofErr w:type="spellStart"/>
-      <w:r>
-        <w:rPr>
-          <w:rFonts w:ascii="Arial" w:hAnsi="Arial" w:cs="Arial"/>
-          <w:lang w:val="es-MX"/>
-        </w:rPr>
-        <w:t>Figma</w:t>
-      </w:r>
-      <w:proofErr w:type="spellEnd"/>
-      <w:r>
-        <w:rPr>
-          <w:rFonts w:ascii="Arial" w:hAnsi="Arial" w:cs="Arial"/>
-          <w:lang w:val="es-MX"/>
-        </w:rPr>
-        <w:t xml:space="preserve"> o Photoshop. De esta forma, el equipo asegura contar con recursos técnicos confiables y legales.</w:t>
+        <w:t>En este punto se incluyen las licencias de software y los servicios en la nube necesarios para poder programar y desplegar la plataforma. Se están considerando herramientas como el IDE de programación, el hosting web, el dominio, la base de datos en la nube y programas de diseño como Figma o Photoshop. De esta forma, el equipo asegura contar con recursos técnicos confiables y legales.</w:t>
       </w:r>
     </w:p>
     <w:p>
@@ -14882,23 +13879,7 @@
           <w:rFonts w:ascii="Arial" w:hAnsi="Arial" w:cs="Arial"/>
           <w:lang w:val="es-MX"/>
         </w:rPr>
-        <w:t xml:space="preserve">Aquí se contempla comprar laptops de desarrollo, un </w:t>
-      </w:r>
-      <w:proofErr w:type="spellStart"/>
-      <w:r>
-        <w:rPr>
-          <w:rFonts w:ascii="Arial" w:hAnsi="Arial" w:cs="Arial"/>
-          <w:lang w:val="es-MX"/>
-        </w:rPr>
-        <w:t>router</w:t>
-      </w:r>
-      <w:proofErr w:type="spellEnd"/>
-      <w:r>
-        <w:rPr>
-          <w:rFonts w:ascii="Arial" w:hAnsi="Arial" w:cs="Arial"/>
-          <w:lang w:val="es-MX"/>
-        </w:rPr>
-        <w:t xml:space="preserve"> con red local y smartphones de prueba. Estos equipos son claves para desarrollar, validar y probar el sistema en entornos reales y controlados, garantizando así su buen rendimiento y compatibilidad.</w:t>
+        <w:t>Aquí se contempla comprar laptops de desarrollo, un router con red local y smartphones de prueba. Estos equipos son claves para desarrollar, validar y probar el sistema en entornos reales y controlados, garantizando así su buen rendimiento y compatibilidad.</w:t>
       </w:r>
     </w:p>
     <w:p>
@@ -14928,55 +13909,7 @@
           <w:rFonts w:ascii="Arial" w:hAnsi="Arial" w:cs="Arial"/>
           <w:lang w:val="es-MX"/>
         </w:rPr>
-        <w:t xml:space="preserve">Se está destinando presupuesto para capacitar al equipo en </w:t>
-      </w:r>
-      <w:proofErr w:type="spellStart"/>
-      <w:r>
-        <w:rPr>
-          <w:rFonts w:ascii="Arial" w:hAnsi="Arial" w:cs="Arial"/>
-          <w:lang w:val="es-MX"/>
-        </w:rPr>
-        <w:t>frameworks</w:t>
-      </w:r>
-      <w:proofErr w:type="spellEnd"/>
-      <w:r>
-        <w:rPr>
-          <w:rFonts w:ascii="Arial" w:hAnsi="Arial" w:cs="Arial"/>
-          <w:lang w:val="es-MX"/>
-        </w:rPr>
-        <w:t xml:space="preserve"> como Spring </w:t>
-      </w:r>
-      <w:proofErr w:type="spellStart"/>
-      <w:r>
-        <w:rPr>
-          <w:rFonts w:ascii="Arial" w:hAnsi="Arial" w:cs="Arial"/>
-          <w:lang w:val="es-MX"/>
-        </w:rPr>
-        <w:t>Boot</w:t>
-      </w:r>
-      <w:proofErr w:type="spellEnd"/>
-      <w:r>
-        <w:rPr>
-          <w:rFonts w:ascii="Arial" w:hAnsi="Arial" w:cs="Arial"/>
-          <w:lang w:val="es-MX"/>
-        </w:rPr>
-        <w:t xml:space="preserve"> o </w:t>
-      </w:r>
-      <w:proofErr w:type="spellStart"/>
-      <w:r>
-        <w:rPr>
-          <w:rFonts w:ascii="Arial" w:hAnsi="Arial" w:cs="Arial"/>
-          <w:lang w:val="es-MX"/>
-        </w:rPr>
-        <w:t>React</w:t>
-      </w:r>
-      <w:proofErr w:type="spellEnd"/>
-      <w:r>
-        <w:rPr>
-          <w:rFonts w:ascii="Arial" w:hAnsi="Arial" w:cs="Arial"/>
-          <w:lang w:val="es-MX"/>
-        </w:rPr>
-        <w:t>, con la idea de reforzar sus conocimientos técnicos. También se incluyen materiales y alquiler de salas para reuniones de gestión, lo cual ayuda a mantener la organización y coordinación del proyecto.</w:t>
+        <w:t>Se está destinando presupuesto para capacitar al equipo en frameworks como Spring Boot o React, con la idea de reforzar sus conocimientos técnicos. También se incluyen materiales y alquiler de salas para reuniones de gestión, lo cual ayuda a mantener la organización y coordinación del proyecto.</w:t>
       </w:r>
     </w:p>
     <w:p>

</xml_diff>